<commit_message>
Update WSOA3003_2152594_Jodi Chapson_Assignment 2 Analysis.docx
</commit_message>
<xml_diff>
--- a/WSOA3003_2152594_Jodi Chapson_Assignment 2 Analysis.docx
+++ b/WSOA3003_2152594_Jodi Chapson_Assignment 2 Analysis.docx
@@ -395,7 +395,23 @@
           <w:sz w:val="24"/>
           <w:szCs w:val="24"/>
         </w:rPr>
-        <w:t xml:space="preserve">serve similar functions (communicate health) made the player move have to look in two different places for information that should be more easily and comfortably found in one. For example: </w:t>
+        <w:t xml:space="preserve">serve similar functions (communicate health) made the player move </w:t>
+      </w:r>
+      <w:r>
+        <w:rPr>
+          <w:rFonts w:ascii="Book Antiqua" w:hAnsi="Book Antiqua"/>
+          <w:sz w:val="24"/>
+          <w:szCs w:val="24"/>
+        </w:rPr>
+        <w:t>must</w:t>
+      </w:r>
+      <w:r>
+        <w:rPr>
+          <w:rFonts w:ascii="Book Antiqua" w:hAnsi="Book Antiqua"/>
+          <w:sz w:val="24"/>
+          <w:szCs w:val="24"/>
+        </w:rPr>
+        <w:t xml:space="preserve"> look in two different places for information that should be more easily and comfortably found in one. For example: </w:t>
       </w:r>
       <w:r>
         <w:rPr>
@@ -532,6 +548,14 @@
           <w:szCs w:val="24"/>
         </w:rPr>
       </w:pPr>
+      <w:r>
+        <w:rPr>
+          <w:rFonts w:ascii="Book Antiqua" w:hAnsi="Book Antiqua"/>
+          <w:sz w:val="24"/>
+          <w:szCs w:val="24"/>
+        </w:rPr>
+        <w:t>I also added a small bouncing arrow that indicate whose turn it is, so it is easier for players to keep track of the game state. The arrow will bounce back and forth between the player and the enemy during battle to show turns.</w:t>
+      </w:r>
     </w:p>
     <w:p>
       <w:pPr>
@@ -548,23 +572,23 @@
           <w:sz w:val="24"/>
           <w:szCs w:val="24"/>
         </w:rPr>
-        <w:t>Also some quality of life changes as well:</w:t>
-      </w:r>
-      <w:r>
-        <w:rPr>
-          <w:rFonts w:ascii="Book Antiqua" w:hAnsi="Book Antiqua"/>
-          <w:sz w:val="24"/>
-          <w:szCs w:val="24"/>
-        </w:rPr>
-        <w:t xml:space="preserve"> such as shadows to make the characters look more grounded and existing in the world lmao.</w:t>
-      </w:r>
-      <w:r>
-        <w:rPr>
-          <w:rFonts w:ascii="Book Antiqua" w:hAnsi="Book Antiqua"/>
-          <w:sz w:val="24"/>
-          <w:szCs w:val="24"/>
-        </w:rPr>
-        <w:t xml:space="preserve"> Fixed an issue where health bar: when full, did not appear entirely full, and when health was below 0, still showed a small sliver of green in the health bar.</w:t>
+        <w:t xml:space="preserve">I did some minor animations for the player to better communicate the various states and actions of the player </w:t>
+      </w:r>
+      <w:r>
+        <w:rPr>
+          <w:rFonts w:ascii="Book Antiqua" w:hAnsi="Book Antiqua"/>
+          <w:sz w:val="24"/>
+          <w:szCs w:val="24"/>
+        </w:rPr>
+        <w:t>i.e.</w:t>
+      </w:r>
+      <w:r>
+        <w:rPr>
+          <w:rFonts w:ascii="Book Antiqua" w:hAnsi="Book Antiqua"/>
+          <w:sz w:val="24"/>
+          <w:szCs w:val="24"/>
+        </w:rPr>
+        <w:t xml:space="preserve"> idling, walking, attacking and flinching. I did not manage to make animations for the enemies, so to help with communicating attacks (the most important part of battles) I added in damage figure particles, to not only communicate that damage was dealt to a certain character, but to also communicate the amount of damage and type of damage. </w:t>
       </w:r>
     </w:p>
     <w:p>
@@ -576,6 +600,126 @@
           <w:szCs w:val="24"/>
         </w:rPr>
       </w:pPr>
+      <w:r>
+        <w:rPr>
+          <w:rFonts w:ascii="Book Antiqua" w:hAnsi="Book Antiqua"/>
+          <w:sz w:val="24"/>
+          <w:szCs w:val="24"/>
+        </w:rPr>
+        <w:t>Also, I added</w:t>
+      </w:r>
+      <w:r>
+        <w:rPr>
+          <w:rFonts w:ascii="Book Antiqua" w:hAnsi="Book Antiqua"/>
+          <w:sz w:val="24"/>
+          <w:szCs w:val="24"/>
+        </w:rPr>
+        <w:t xml:space="preserve"> some </w:t>
+      </w:r>
+      <w:r>
+        <w:rPr>
+          <w:rFonts w:ascii="Book Antiqua" w:hAnsi="Book Antiqua"/>
+          <w:sz w:val="24"/>
+          <w:szCs w:val="24"/>
+        </w:rPr>
+        <w:t>quality-of-life</w:t>
+      </w:r>
+      <w:r>
+        <w:rPr>
+          <w:rFonts w:ascii="Book Antiqua" w:hAnsi="Book Antiqua"/>
+          <w:sz w:val="24"/>
+          <w:szCs w:val="24"/>
+        </w:rPr>
+        <w:t xml:space="preserve"> changes as well:</w:t>
+      </w:r>
+      <w:r>
+        <w:rPr>
+          <w:rFonts w:ascii="Book Antiqua" w:hAnsi="Book Antiqua"/>
+          <w:sz w:val="24"/>
+          <w:szCs w:val="24"/>
+        </w:rPr>
+        <w:t xml:space="preserve"> such as shadows to make the characters look more grounded and existing in the worl</w:t>
+      </w:r>
+      <w:r>
+        <w:rPr>
+          <w:rFonts w:ascii="Book Antiqua" w:hAnsi="Book Antiqua"/>
+          <w:sz w:val="24"/>
+          <w:szCs w:val="24"/>
+        </w:rPr>
+        <w:t>d. I f</w:t>
+      </w:r>
+      <w:r>
+        <w:rPr>
+          <w:rFonts w:ascii="Book Antiqua" w:hAnsi="Book Antiqua"/>
+          <w:sz w:val="24"/>
+          <w:szCs w:val="24"/>
+        </w:rPr>
+        <w:t xml:space="preserve">ixed an issue </w:t>
+      </w:r>
+      <w:r>
+        <w:rPr>
+          <w:rFonts w:ascii="Book Antiqua" w:hAnsi="Book Antiqua"/>
+          <w:sz w:val="24"/>
+          <w:szCs w:val="24"/>
+        </w:rPr>
+        <w:t>with</w:t>
+      </w:r>
+      <w:r>
+        <w:rPr>
+          <w:rFonts w:ascii="Book Antiqua" w:hAnsi="Book Antiqua"/>
+          <w:sz w:val="24"/>
+          <w:szCs w:val="24"/>
+        </w:rPr>
+        <w:t xml:space="preserve"> health bar: </w:t>
+      </w:r>
+      <w:r>
+        <w:rPr>
+          <w:rFonts w:ascii="Book Antiqua" w:hAnsi="Book Antiqua"/>
+          <w:sz w:val="24"/>
+          <w:szCs w:val="24"/>
+        </w:rPr>
+        <w:t>where, when they were</w:t>
+      </w:r>
+      <w:r>
+        <w:rPr>
+          <w:rFonts w:ascii="Book Antiqua" w:hAnsi="Book Antiqua"/>
+          <w:sz w:val="24"/>
+          <w:szCs w:val="24"/>
+        </w:rPr>
+        <w:t xml:space="preserve"> full,</w:t>
+      </w:r>
+      <w:r>
+        <w:rPr>
+          <w:rFonts w:ascii="Book Antiqua" w:hAnsi="Book Antiqua"/>
+          <w:sz w:val="24"/>
+          <w:szCs w:val="24"/>
+        </w:rPr>
+        <w:t xml:space="preserve"> they</w:t>
+      </w:r>
+      <w:r>
+        <w:rPr>
+          <w:rFonts w:ascii="Book Antiqua" w:hAnsi="Book Antiqua"/>
+          <w:sz w:val="24"/>
+          <w:szCs w:val="24"/>
+        </w:rPr>
+        <w:t xml:space="preserve"> did not appear entirely full, and when health was below 0, </w:t>
+      </w:r>
+      <w:r>
+        <w:rPr>
+          <w:rFonts w:ascii="Book Antiqua" w:hAnsi="Book Antiqua"/>
+          <w:sz w:val="24"/>
+          <w:szCs w:val="24"/>
+        </w:rPr>
+        <w:t xml:space="preserve">health bars </w:t>
+      </w:r>
+      <w:r>
+        <w:rPr>
+          <w:rFonts w:ascii="Book Antiqua" w:hAnsi="Book Antiqua"/>
+          <w:sz w:val="24"/>
+          <w:szCs w:val="24"/>
+        </w:rPr>
+        <w:t>still showed a small sliver of green in the health bar.</w:t>
+      </w:r>
     </w:p>
     <w:p>
       <w:pPr>
@@ -586,77 +730,102 @@
           <w:szCs w:val="24"/>
         </w:rPr>
       </w:pPr>
-    </w:p>
-    <w:p>
-      <w:pPr>
-        <w:jc w:val="both"/>
-        <w:rPr>
-          <w:rFonts w:ascii="Book Antiqua" w:hAnsi="Book Antiqua"/>
-          <w:sz w:val="24"/>
-          <w:szCs w:val="24"/>
-        </w:rPr>
-      </w:pPr>
-      <w:r>
-        <w:rPr>
-          <w:rFonts w:ascii="Book Antiqua" w:hAnsi="Book Antiqua"/>
-          <w:sz w:val="24"/>
-          <w:szCs w:val="24"/>
-        </w:rPr>
-        <w:t xml:space="preserve">The current HUD suits 1v1 fights. However if I were to </w:t>
-      </w:r>
-      <w:proofErr w:type="spellStart"/>
-      <w:r>
-        <w:rPr>
-          <w:rFonts w:ascii="Book Antiqua" w:hAnsi="Book Antiqua"/>
-          <w:sz w:val="24"/>
-          <w:szCs w:val="24"/>
-        </w:rPr>
-        <w:t>expland</w:t>
-      </w:r>
-      <w:proofErr w:type="spellEnd"/>
-      <w:r>
-        <w:rPr>
-          <w:rFonts w:ascii="Book Antiqua" w:hAnsi="Book Antiqua"/>
-          <w:sz w:val="24"/>
-          <w:szCs w:val="24"/>
-        </w:rPr>
-        <w:t xml:space="preserve"> the game to feature multiple characters in a fight, the current UI, </w:t>
-      </w:r>
-      <w:proofErr w:type="spellStart"/>
-      <w:r>
-        <w:rPr>
-          <w:rFonts w:ascii="Book Antiqua" w:hAnsi="Book Antiqua"/>
-          <w:sz w:val="24"/>
-          <w:szCs w:val="24"/>
-        </w:rPr>
-        <w:t>tho</w:t>
-      </w:r>
-      <w:proofErr w:type="spellEnd"/>
-      <w:r>
-        <w:rPr>
-          <w:rFonts w:ascii="Book Antiqua" w:hAnsi="Book Antiqua"/>
-          <w:sz w:val="24"/>
-          <w:szCs w:val="24"/>
-        </w:rPr>
-        <w:t xml:space="preserve"> comparatively less clunkier and more compact that the UI of prototype 1, would take up way too much space as each character will have to have their own battle profile. If it comes to it, these may need to compacted even more so that the screen is not majority battle </w:t>
-      </w:r>
-      <w:proofErr w:type="spellStart"/>
-      <w:r>
-        <w:rPr>
-          <w:rFonts w:ascii="Book Antiqua" w:hAnsi="Book Antiqua"/>
-          <w:sz w:val="24"/>
-          <w:szCs w:val="24"/>
-        </w:rPr>
-        <w:t>huds</w:t>
-      </w:r>
-      <w:proofErr w:type="spellEnd"/>
-      <w:r>
-        <w:rPr>
-          <w:rFonts w:ascii="Book Antiqua" w:hAnsi="Book Antiqua"/>
-          <w:sz w:val="24"/>
-          <w:szCs w:val="24"/>
-        </w:rPr>
-        <w:t xml:space="preserve"> lmao.</w:t>
+      <w:r>
+        <w:rPr>
+          <w:rFonts w:ascii="Book Antiqua" w:hAnsi="Book Antiqua"/>
+          <w:sz w:val="24"/>
+          <w:szCs w:val="24"/>
+        </w:rPr>
+        <w:t xml:space="preserve">In reflection, I am quite happy with what I perceive as an improvement to the UI and HUD of </w:t>
+      </w:r>
+      <w:r>
+        <w:rPr>
+          <w:rFonts w:ascii="Book Antiqua" w:hAnsi="Book Antiqua"/>
+          <w:sz w:val="24"/>
+          <w:szCs w:val="24"/>
+          <w:u w:val="single"/>
+        </w:rPr>
+        <w:t>Into the Dark</w:t>
+      </w:r>
+      <w:r>
+        <w:rPr>
+          <w:rFonts w:ascii="Book Antiqua" w:hAnsi="Book Antiqua"/>
+          <w:sz w:val="24"/>
+          <w:szCs w:val="24"/>
+        </w:rPr>
+        <w:t xml:space="preserve"> from prototype 1 to this prototype 2. I felt that now vital information such as health, damage, and the actions of </w:t>
+      </w:r>
+      <w:r>
+        <w:rPr>
+          <w:rFonts w:ascii="Book Antiqua" w:hAnsi="Book Antiqua"/>
+          <w:sz w:val="24"/>
+          <w:szCs w:val="24"/>
+        </w:rPr>
+        <w:t xml:space="preserve">various characters. However, </w:t>
+      </w:r>
+      <w:r>
+        <w:rPr>
+          <w:rFonts w:ascii="Book Antiqua" w:hAnsi="Book Antiqua"/>
+          <w:sz w:val="24"/>
+          <w:szCs w:val="24"/>
+        </w:rPr>
+        <w:t xml:space="preserve">he current HUD </w:t>
+      </w:r>
+      <w:r>
+        <w:rPr>
+          <w:rFonts w:ascii="Book Antiqua" w:hAnsi="Book Antiqua"/>
+          <w:sz w:val="24"/>
+          <w:szCs w:val="24"/>
+        </w:rPr>
+        <w:t xml:space="preserve">mainly </w:t>
+      </w:r>
+      <w:r>
+        <w:rPr>
+          <w:rFonts w:ascii="Book Antiqua" w:hAnsi="Book Antiqua"/>
+          <w:sz w:val="24"/>
+          <w:szCs w:val="24"/>
+        </w:rPr>
+        <w:t xml:space="preserve">suits 1v1 fights. </w:t>
+      </w:r>
+      <w:r>
+        <w:rPr>
+          <w:rFonts w:ascii="Book Antiqua" w:hAnsi="Book Antiqua"/>
+          <w:sz w:val="24"/>
+          <w:szCs w:val="24"/>
+        </w:rPr>
+        <w:t>If</w:t>
+      </w:r>
+      <w:r>
+        <w:rPr>
+          <w:rFonts w:ascii="Book Antiqua" w:hAnsi="Book Antiqua"/>
+          <w:sz w:val="24"/>
+          <w:szCs w:val="24"/>
+        </w:rPr>
+        <w:t xml:space="preserve"> I were to explnd the game to feature multiple characters in a fight, the current UI, tho</w:t>
+      </w:r>
+      <w:r>
+        <w:rPr>
+          <w:rFonts w:ascii="Book Antiqua" w:hAnsi="Book Antiqua"/>
+          <w:sz w:val="24"/>
+          <w:szCs w:val="24"/>
+        </w:rPr>
+        <w:t xml:space="preserve">ugh </w:t>
+      </w:r>
+      <w:r>
+        <w:rPr>
+          <w:rFonts w:ascii="Book Antiqua" w:hAnsi="Book Antiqua"/>
+          <w:sz w:val="24"/>
+          <w:szCs w:val="24"/>
+        </w:rPr>
+        <w:t>comparatively less clunkier and more compact that the UI of prototype 1, would take up way too much space as each character will have to have their own battle profile. If it comes to it, these may need to compacted even more so that the screen is not majority battle</w:t>
+      </w:r>
+      <w:r>
+        <w:rPr>
+          <w:rFonts w:ascii="Book Antiqua" w:hAnsi="Book Antiqua"/>
+          <w:sz w:val="24"/>
+          <w:szCs w:val="24"/>
+        </w:rPr>
+        <w:t xml:space="preserve"> HUDs and profiles.</w:t>
       </w:r>
     </w:p>
     <w:p>

</xml_diff>